<commit_message>
Before I mess everything up with the 2D slice
</commit_message>
<xml_diff>
--- a/NEA Documentation - Henry Morgan - revised.docx
+++ b/NEA Documentation - Henry Morgan - revised.docx
@@ -1892,8 +1892,316 @@
       <w:pPr>
         <w:pStyle w:val="Heading2"/>
       </w:pPr>
+      <w:r>
+        <w:t>Initial Modelling</w:t>
+      </w:r>
+    </w:p>
+    <w:p>
+      <w:r>
+        <w:t xml:space="preserve">In order to </w:t>
+      </w:r>
+      <w:r>
+        <w:t xml:space="preserve">find the 3D ‘slice’ of a 4D object I will first consider how to find a </w:t>
+      </w:r>
+      <w:r>
+        <w:t xml:space="preserve">2D slice of a 3D object. My first idea of how this could be achieved </w:t>
+      </w:r>
+      <w:r>
+        <w:t>is to find the intersections between the plane and the edges of the 3D object</w:t>
+      </w:r>
+      <w:r>
+        <w:t>. This should give the vertices of the resultant slice.</w:t>
+      </w:r>
+    </w:p>
+    <w:p>
+      <w:r>
+        <w:lastRenderedPageBreak/>
+        <w:drawing>
+          <wp:inline distT="0" distB="0" distL="0" distR="0" wp14:anchorId="244FE885" wp14:editId="2897EA18">
+            <wp:extent cx="3505689" cy="1514686"/>
+            <wp:effectExtent l="0" t="0" r="0" b="9525"/>
+            <wp:docPr id="1470264087" name="Picture 1"/>
+            <wp:cNvGraphicFramePr>
+              <a:graphicFrameLocks xmlns:a="http://schemas.openxmlformats.org/drawingml/2006/main" noChangeAspect="1"/>
+            </wp:cNvGraphicFramePr>
+            <a:graphic xmlns:a="http://schemas.openxmlformats.org/drawingml/2006/main">
+              <a:graphicData uri="http://schemas.openxmlformats.org/drawingml/2006/picture">
+                <pic:pic xmlns:pic="http://schemas.openxmlformats.org/drawingml/2006/picture">
+                  <pic:nvPicPr>
+                    <pic:cNvPr id="1470264087" name=""/>
+                    <pic:cNvPicPr/>
+                  </pic:nvPicPr>
+                  <pic:blipFill>
+                    <a:blip r:embed="rId10"/>
+                    <a:stretch>
+                      <a:fillRect/>
+                    </a:stretch>
+                  </pic:blipFill>
+                  <pic:spPr>
+                    <a:xfrm>
+                      <a:off x="0" y="0"/>
+                      <a:ext cx="3505689" cy="1514686"/>
+                    </a:xfrm>
+                    <a:prstGeom prst="rect">
+                      <a:avLst/>
+                    </a:prstGeom>
+                  </pic:spPr>
+                </pic:pic>
+              </a:graphicData>
+            </a:graphic>
+          </wp:inline>
+        </w:drawing>
+      </w:r>
+    </w:p>
+    <w:p>
+      <w:r>
+        <w:t xml:space="preserve">I will need to be careful that if the plane aligns with an edge, there will be </w:t>
+      </w:r>
+      <w:r>
+        <w:t>infinite intersections and so only the largest and smallest of these should be vertices.</w:t>
+      </w:r>
+    </w:p>
+    <w:p>
+      <w:r>
+        <w:t xml:space="preserve">To find the intersections, I will </w:t>
+      </w:r>
+      <w:r>
+        <w:t>loop through all the triangles in the model</w:t>
+      </w:r>
+      <w:r>
+        <w:t xml:space="preserve"> with vertices (v</w:t>
+      </w:r>
+      <w:r>
+        <w:rPr>
+          <w:vertAlign w:val="subscript"/>
+        </w:rPr>
+        <w:t>1</w:t>
+      </w:r>
+      <w:r>
+        <w:t>, v</w:t>
+      </w:r>
+      <w:r>
+        <w:rPr>
+          <w:vertAlign w:val="subscript"/>
+        </w:rPr>
+        <w:t>2</w:t>
+      </w:r>
+      <w:r>
+        <w:t>, v</w:t>
+      </w:r>
+      <w:r>
+        <w:rPr>
+          <w:vertAlign w:val="subscript"/>
+        </w:rPr>
+        <w:t>3</w:t>
+      </w:r>
+      <w:r>
+        <w:t>), then loop through the three edges (v</w:t>
+      </w:r>
+      <w:r>
+        <w:rPr>
+          <w:vertAlign w:val="subscript"/>
+        </w:rPr>
+        <w:t>1</w:t>
+      </w:r>
+      <w:r>
+        <w:t xml:space="preserve"> -&gt; v</w:t>
+      </w:r>
+      <w:r>
+        <w:rPr>
+          <w:vertAlign w:val="subscript"/>
+        </w:rPr>
+        <w:t>2</w:t>
+      </w:r>
+      <w:r>
+        <w:t>, v</w:t>
+      </w:r>
+      <w:r>
+        <w:rPr>
+          <w:vertAlign w:val="subscript"/>
+        </w:rPr>
+        <w:t>2</w:t>
+      </w:r>
+      <w:r>
+        <w:t xml:space="preserve"> -&gt;</w:t>
+      </w:r>
+      <w:r>
+        <w:t xml:space="preserve"> v</w:t>
+      </w:r>
+      <w:r>
+        <w:rPr>
+          <w:vertAlign w:val="subscript"/>
+        </w:rPr>
+        <w:t>3</w:t>
+      </w:r>
+      <w:r>
+        <w:t>, v</w:t>
+      </w:r>
+      <w:r>
+        <w:rPr>
+          <w:vertAlign w:val="subscript"/>
+        </w:rPr>
+        <w:t>3</w:t>
+      </w:r>
+      <w:r>
+        <w:t xml:space="preserve"> -&gt; v</w:t>
+      </w:r>
+      <w:r>
+        <w:rPr>
+          <w:vertAlign w:val="subscript"/>
+        </w:rPr>
+        <w:t>1</w:t>
+      </w:r>
+      <w:r>
+        <w:t>)</w:t>
+      </w:r>
+    </w:p>
+    <w:p>
+      <w:r>
+        <w:drawing>
+          <wp:inline distT="0" distB="0" distL="0" distR="0" wp14:anchorId="6052CF83" wp14:editId="37F6673C">
+            <wp:extent cx="5731510" cy="3738245"/>
+            <wp:effectExtent l="0" t="0" r="2540" b="0"/>
+            <wp:docPr id="1154164328" name="Picture 1"/>
+            <wp:cNvGraphicFramePr>
+              <a:graphicFrameLocks xmlns:a="http://schemas.openxmlformats.org/drawingml/2006/main" noChangeAspect="1"/>
+            </wp:cNvGraphicFramePr>
+            <a:graphic xmlns:a="http://schemas.openxmlformats.org/drawingml/2006/main">
+              <a:graphicData uri="http://schemas.openxmlformats.org/drawingml/2006/picture">
+                <pic:pic xmlns:pic="http://schemas.openxmlformats.org/drawingml/2006/picture">
+                  <pic:nvPicPr>
+                    <pic:cNvPr id="1154164328" name=""/>
+                    <pic:cNvPicPr/>
+                  </pic:nvPicPr>
+                  <pic:blipFill>
+                    <a:blip r:embed="rId11"/>
+                    <a:stretch>
+                      <a:fillRect/>
+                    </a:stretch>
+                  </pic:blipFill>
+                  <pic:spPr>
+                    <a:xfrm>
+                      <a:off x="0" y="0"/>
+                      <a:ext cx="5731510" cy="3738245"/>
+                    </a:xfrm>
+                    <a:prstGeom prst="rect">
+                      <a:avLst/>
+                    </a:prstGeom>
+                  </pic:spPr>
+                </pic:pic>
+              </a:graphicData>
+            </a:graphic>
+          </wp:inline>
+        </w:drawing>
+      </w:r>
+    </w:p>
+    <w:p/>
+    <w:p>
+      <w:r>
+        <w:t xml:space="preserve">Once the vertices are </w:t>
+      </w:r>
+      <w:r>
+        <w:t xml:space="preserve">identified, they need to be procedurally connected </w:t>
+      </w:r>
+      <w:r>
+        <w:t>into a mesh</w:t>
+      </w:r>
+      <w:r>
+        <w:t xml:space="preserve">. My idea for this </w:t>
+      </w:r>
+      <w:r>
+        <w:t xml:space="preserve">is to identify the centre of the mesh, find the angle that each vertex makes with </w:t>
+      </w:r>
+      <w:r>
+        <w:t>the centre</w:t>
+      </w:r>
+      <w:r>
+        <w:t>, and then draw triangles from the lowest angle to the 2</w:t>
+      </w:r>
+      <w:r>
+        <w:rPr>
+          <w:vertAlign w:val="superscript"/>
+        </w:rPr>
+        <w:t>nd</w:t>
+      </w:r>
+      <w:r>
+        <w:t xml:space="preserve"> lowest to </w:t>
+      </w:r>
+      <w:r>
+        <w:t>3</w:t>
+      </w:r>
+      <w:r>
+        <w:rPr>
+          <w:vertAlign w:val="superscript"/>
+        </w:rPr>
+        <w:t>rd</w:t>
+      </w:r>
+      <w:r>
+        <w:t>. Another triangle from 1</w:t>
+      </w:r>
+      <w:r>
+        <w:rPr>
+          <w:vertAlign w:val="superscript"/>
+        </w:rPr>
+        <w:t>st</w:t>
+      </w:r>
+      <w:r>
+        <w:t xml:space="preserve"> to 3</w:t>
+      </w:r>
+      <w:r>
+        <w:rPr>
+          <w:vertAlign w:val="superscript"/>
+        </w:rPr>
+        <w:t>rd</w:t>
+      </w:r>
+      <w:r>
+        <w:t xml:space="preserve"> to 4</w:t>
+      </w:r>
+      <w:r>
+        <w:rPr>
+          <w:vertAlign w:val="superscript"/>
+        </w:rPr>
+        <w:t>th</w:t>
+      </w:r>
+      <w:r>
+        <w:t>, then 1</w:t>
+      </w:r>
+      <w:r>
+        <w:rPr>
+          <w:vertAlign w:val="superscript"/>
+        </w:rPr>
+        <w:t>st</w:t>
+      </w:r>
+      <w:r>
+        <w:t xml:space="preserve"> to 4</w:t>
+      </w:r>
+      <w:r>
+        <w:rPr>
+          <w:vertAlign w:val="superscript"/>
+        </w:rPr>
+        <w:t>th</w:t>
+      </w:r>
+      <w:r>
+        <w:t xml:space="preserve"> to 5</w:t>
+      </w:r>
+      <w:r>
+        <w:rPr>
+          <w:vertAlign w:val="superscript"/>
+        </w:rPr>
+        <w:t>th</w:t>
+      </w:r>
+      <w:r>
+        <w:t xml:space="preserve"> and so on.</w:t>
+      </w:r>
+    </w:p>
+    <w:p/>
+    <w:p>
+      <w:pPr>
+        <w:pStyle w:val="Heading2"/>
+      </w:pPr>
       <w:bookmarkStart w:id="7" w:name="_Toc176359771"/>
       <w:r>
+        <w:lastRenderedPageBreak/>
         <w:t>Story Board</w:t>
       </w:r>
       <w:bookmarkEnd w:id="7"/>
@@ -1918,7 +2226,9 @@
     </w:p>
     <w:p>
       <w:r>
-        <w:lastRenderedPageBreak/>
+        <w:rPr>
+          <w:noProof/>
+        </w:rPr>
         <w:drawing>
           <wp:inline distT="0" distB="0" distL="0" distR="0" wp14:anchorId="0361243B" wp14:editId="37DD4DFE">
             <wp:extent cx="3848100" cy="1661427"/>
@@ -1935,7 +2245,7 @@
                     <pic:cNvPicPr/>
                   </pic:nvPicPr>
                   <pic:blipFill>
-                    <a:blip r:embed="rId10"/>
+                    <a:blip r:embed="rId12"/>
                     <a:stretch>
                       <a:fillRect/>
                     </a:stretch>
@@ -2046,8 +2356,8 @@
       </w:pPr>
     </w:p>
     <w:sectPr>
-      <w:headerReference w:type="default" r:id="rId11"/>
-      <w:footerReference w:type="default" r:id="rId12"/>
+      <w:headerReference w:type="default" r:id="rId13"/>
+      <w:footerReference w:type="default" r:id="rId14"/>
       <w:pgSz w:w="11906" w:h="16838"/>
       <w:pgMar w:top="1440" w:right="1440" w:bottom="1440" w:left="1440" w:header="708" w:footer="708" w:gutter="0"/>
       <w:cols w:space="708"/>

</xml_diff>